<commit_message>
First participant data collected - Dzhahongir Boboev
</commit_message>
<xml_diff>
--- a/scenarios/подробности.docx
+++ b/scenarios/подробности.docx
@@ -225,7 +225,27 @@
           <w:szCs w:val="22"/>
           <w:lang w:eastAsia="ru-RU"/>
         </w:rPr>
-        <w:t xml:space="preserve">Пиар-менеджеру компании по организации мероприятий пришло письмо, в котором ему требуется выслать информацию о расценках и достижениях компании за предыдущие 5 лет для участия в тендере на проведение ежегодного </w:t>
+        <w:t xml:space="preserve">Пиар-менеджеру компании по организации мероприятий пришло письмо, в котором ему требуется выслать информацию о расценках и достижениях компании за предыдущие </w:t>
+      </w:r>
+      <w:r>
+        <w:rPr>
+          <w:rFonts w:ascii="Arial" w:eastAsia="Times New Roman" w:hAnsi="Arial" w:cs="Arial"/>
+          <w:color w:val="000000"/>
+          <w:sz w:val="22"/>
+          <w:szCs w:val="22"/>
+          <w:lang w:eastAsia="ru-RU"/>
+        </w:rPr>
+        <w:t>2 года</w:t>
+      </w:r>
+      <w:r>
+        <w:rPr>
+          <w:rFonts w:ascii="Arial" w:eastAsia="Times New Roman" w:hAnsi="Arial" w:cs="Arial"/>
+          <w:color w:val="000000"/>
+          <w:sz w:val="22"/>
+          <w:szCs w:val="22"/>
+          <w:lang w:eastAsia="ru-RU"/>
+        </w:rPr>
+        <w:t xml:space="preserve"> для участия в тендере на проведение ежегодного </w:t>
       </w:r>
       <w:proofErr w:type="spellStart"/>
       <w:r>
@@ -394,7 +414,49 @@
           <w:szCs w:val="22"/>
           <w:lang w:eastAsia="ru-RU"/>
         </w:rPr>
-        <w:t>Злоумышленник отправил начальнику договор с текстом. Начальник прочитал письмо, но не распечатал. Пока начальник отсутствует на рабочем месте, сотрудник пытается изменить содержимое договора на компьютере начальника, который он оставил включенным. Злоумышленник входит в почту, находит своё письмо, скачивает документ, удаляет письмо, изменяет содержимое документа, входит на свою почту и отправляет новое письмо с измененным документом начальнику через другой браузер. Помечает письмо в почтовом ящике начальника, как прочитанное. По желанию чистит за собой следы.</w:t>
+        <w:t xml:space="preserve">Злоумышленник отправил начальнику договор с текстом. Начальник прочитал письмо, но не распечатал. Пока начальник отсутствует на рабочем месте, сотрудник пытается изменить содержимое договора на компьютере начальника, который он оставил включенным. </w:t>
+      </w:r>
+      <w:proofErr w:type="spellStart"/>
+      <w:r>
+        <w:rPr>
+          <w:rFonts w:ascii="Arial" w:eastAsia="Times New Roman" w:hAnsi="Arial" w:cs="Arial"/>
+          <w:color w:val="000000"/>
+          <w:sz w:val="22"/>
+          <w:szCs w:val="22"/>
+          <w:lang w:eastAsia="ru-RU"/>
+        </w:rPr>
+        <w:t>Злоум</w:t>
+      </w:r>
+      <w:r>
+        <w:rPr>
+          <w:rFonts w:ascii="Arial" w:eastAsia="Times New Roman" w:hAnsi="Arial" w:cs="Arial"/>
+          <w:color w:val="000000"/>
+          <w:sz w:val="22"/>
+          <w:szCs w:val="22"/>
+          <w:lang w:eastAsia="ru-RU"/>
+        </w:rPr>
+        <w:t>а</w:t>
+      </w:r>
+      <w:r>
+        <w:rPr>
+          <w:rFonts w:ascii="Arial" w:eastAsia="Times New Roman" w:hAnsi="Arial" w:cs="Arial"/>
+          <w:color w:val="000000"/>
+          <w:sz w:val="22"/>
+          <w:szCs w:val="22"/>
+          <w:lang w:eastAsia="ru-RU"/>
+        </w:rPr>
+        <w:t>ышленник</w:t>
+      </w:r>
+      <w:proofErr w:type="spellEnd"/>
+      <w:r>
+        <w:rPr>
+          <w:rFonts w:ascii="Arial" w:eastAsia="Times New Roman" w:hAnsi="Arial" w:cs="Arial"/>
+          <w:color w:val="000000"/>
+          <w:sz w:val="22"/>
+          <w:szCs w:val="22"/>
+          <w:lang w:eastAsia="ru-RU"/>
+        </w:rPr>
+        <w:t xml:space="preserve"> входит в почту, находит своё письмо, скачивает документ, удаляет письмо, изменяет содержимое документа, входит на свою почту и отправляет новое письмо с измененным документом начальнику через другой браузер. Помечает письмо в почтовом ящике начальника, как прочитанное. По желанию чистит за собой следы.</w:t>
       </w:r>
     </w:p>
     <w:p>
@@ -477,7 +539,27 @@
           <w:szCs w:val="22"/>
           <w:lang w:eastAsia="ru-RU"/>
         </w:rPr>
-        <w:t xml:space="preserve"> системы отключается. Злоумышленнику необходимо найти ресурс для временного хранения текста, перепечатать туда характеристики и опубликовать пост на страничке </w:t>
+        <w:t xml:space="preserve"> системы отключается. Злоумышленнику необходимо найти ресурс для временного хранения текста, перепечатать туда характеристики и опубликовать пост</w:t>
+      </w:r>
+      <w:r>
+        <w:rPr>
+          <w:rFonts w:ascii="Arial" w:eastAsia="Times New Roman" w:hAnsi="Arial" w:cs="Arial"/>
+          <w:color w:val="000000"/>
+          <w:sz w:val="22"/>
+          <w:szCs w:val="22"/>
+          <w:lang w:eastAsia="ru-RU"/>
+        </w:rPr>
+        <w:t>ы</w:t>
+      </w:r>
+      <w:r>
+        <w:rPr>
+          <w:rFonts w:ascii="Arial" w:eastAsia="Times New Roman" w:hAnsi="Arial" w:cs="Arial"/>
+          <w:color w:val="000000"/>
+          <w:sz w:val="22"/>
+          <w:szCs w:val="22"/>
+          <w:lang w:eastAsia="ru-RU"/>
+        </w:rPr>
+        <w:t xml:space="preserve"> на страничке </w:t>
       </w:r>
       <w:proofErr w:type="spellStart"/>
       <w:r>
@@ -499,7 +581,49 @@
           <w:szCs w:val="22"/>
           <w:lang w:eastAsia="ru-RU"/>
         </w:rPr>
-        <w:t>, где каждая вторая буква в тексте поста будет являться частью ссылки к сохранённым на ресурсе характеристикам.</w:t>
+        <w:t xml:space="preserve">, </w:t>
+      </w:r>
+      <w:r>
+        <w:rPr>
+          <w:rFonts w:ascii="Arial" w:eastAsia="Times New Roman" w:hAnsi="Arial" w:cs="Arial"/>
+          <w:color w:val="000000"/>
+          <w:sz w:val="22"/>
+          <w:szCs w:val="22"/>
+          <w:lang w:eastAsia="ru-RU"/>
+        </w:rPr>
+        <w:t xml:space="preserve">поделив </w:t>
+      </w:r>
+      <w:proofErr w:type="spellStart"/>
+      <w:r>
+        <w:rPr>
+          <w:rFonts w:ascii="Arial" w:eastAsia="Times New Roman" w:hAnsi="Arial" w:cs="Arial"/>
+          <w:color w:val="000000"/>
+          <w:sz w:val="22"/>
+          <w:szCs w:val="22"/>
+          <w:lang w:val="en-US" w:eastAsia="ru-RU"/>
+        </w:rPr>
+        <w:t>url</w:t>
+      </w:r>
+      <w:proofErr w:type="spellEnd"/>
+      <w:r>
+        <w:rPr>
+          <w:rFonts w:ascii="Arial" w:eastAsia="Times New Roman" w:hAnsi="Arial" w:cs="Arial"/>
+          <w:color w:val="000000"/>
+          <w:sz w:val="22"/>
+          <w:szCs w:val="22"/>
+          <w:lang w:eastAsia="ru-RU"/>
+        </w:rPr>
+        <w:t xml:space="preserve"> </w:t>
+      </w:r>
+      <w:r>
+        <w:rPr>
+          <w:rFonts w:ascii="Arial" w:eastAsia="Times New Roman" w:hAnsi="Arial" w:cs="Arial"/>
+          <w:color w:val="000000"/>
+          <w:sz w:val="22"/>
+          <w:szCs w:val="22"/>
+          <w:lang w:eastAsia="ru-RU"/>
+        </w:rPr>
+        <w:t>адрес на части и перемешать части.</w:t>
       </w:r>
     </w:p>
     <w:p>
@@ -525,7 +649,47 @@
           <w:szCs w:val="22"/>
           <w:lang w:eastAsia="ru-RU"/>
         </w:rPr>
-        <w:t xml:space="preserve">Злоумышленник работает в банке, в котором внедрена система контроля деятельности сотрудников. Данная система периодически делает скриншоты рабочих столов и сохраняет на удалённый сервер с очень хорошей защитой. То есть совершив неправомерное действие, злоумышленник не сможет почистить следы. Поэтому, зная, что скриншоты делаются периодически, злоумышленник намерен использовать именно этот недостаток. Внутренний нарушитель имеет доступ к информации банка о предстоящих курсах валют. Ему необходимо найти и переслать эту информацию по почте известному списку лиц, при этом не используя буфер для копирования информации. Однако информация о курсах разрознена и сделать это за один раз не получится. Необходимо отправлять по одному письму в каждый из интервалов бездействия </w:t>
+        <w:t xml:space="preserve">Злоумышленник работает в банке, в котором внедрена система контроля деятельности сотрудников. Данная система периодически делает скриншоты рабочих столов и сохраняет на удалённый сервер с очень хорошей защитой. То есть совершив неправомерное действие, злоумышленник не сможет почистить следы. Поэтому, зная, что скриншоты делаются периодически, злоумышленник намерен использовать именно этот недостаток. Внутренний нарушитель имеет доступ к информации банка о предстоящих курсах валют. Ему необходимо найти и переслать эту информацию по почте известному списку лиц, при этом не используя буфер для копирования информации. Однако информация о курсах разрознена и сделать это за один раз не получится. Необходимо </w:t>
+      </w:r>
+      <w:r>
+        <w:rPr>
+          <w:rFonts w:ascii="Arial" w:eastAsia="Times New Roman" w:hAnsi="Arial" w:cs="Arial"/>
+          <w:color w:val="000000"/>
+          <w:sz w:val="22"/>
+          <w:szCs w:val="22"/>
+          <w:lang w:eastAsia="ru-RU"/>
+        </w:rPr>
+        <w:t>редактировать</w:t>
+      </w:r>
+      <w:r>
+        <w:rPr>
+          <w:rFonts w:ascii="Arial" w:eastAsia="Times New Roman" w:hAnsi="Arial" w:cs="Arial"/>
+          <w:color w:val="000000"/>
+          <w:sz w:val="22"/>
+          <w:szCs w:val="22"/>
+          <w:lang w:eastAsia="ru-RU"/>
+        </w:rPr>
+        <w:t xml:space="preserve"> письм</w:t>
+      </w:r>
+      <w:r>
+        <w:rPr>
+          <w:rFonts w:ascii="Arial" w:eastAsia="Times New Roman" w:hAnsi="Arial" w:cs="Arial"/>
+          <w:color w:val="000000"/>
+          <w:sz w:val="22"/>
+          <w:szCs w:val="22"/>
+          <w:lang w:eastAsia="ru-RU"/>
+        </w:rPr>
+        <w:t>о</w:t>
+      </w:r>
+      <w:r>
+        <w:rPr>
+          <w:rFonts w:ascii="Arial" w:eastAsia="Times New Roman" w:hAnsi="Arial" w:cs="Arial"/>
+          <w:color w:val="000000"/>
+          <w:sz w:val="22"/>
+          <w:szCs w:val="22"/>
+          <w:lang w:eastAsia="ru-RU"/>
+        </w:rPr>
+        <w:t xml:space="preserve"> в каждый из интервалов бездействия </w:t>
       </w:r>
       <w:proofErr w:type="spellStart"/>
       <w:r>
@@ -586,7 +750,6 @@
           <w:b/>
           <w:bCs/>
         </w:rPr>
-        <w:lastRenderedPageBreak/>
         <w:t xml:space="preserve">Сценарий №1 - </w:t>
       </w:r>
       <w:r>
@@ -1009,11 +1172,670 @@
     <w:p>
       <w:pPr>
         <w:rPr>
-          <w:lang w:val="en-US"/>
-        </w:rPr>
-      </w:pPr>
+          <w:b/>
+          <w:bCs/>
+        </w:rPr>
+      </w:pPr>
+      <w:r>
+        <w:rPr>
+          <w:b/>
+          <w:bCs/>
+        </w:rPr>
+        <w:t>Сценарий №</w:t>
+      </w:r>
+      <w:r>
+        <w:rPr>
+          <w:b/>
+          <w:bCs/>
+          <w:lang w:val="en-US"/>
+        </w:rPr>
+        <w:t>3</w:t>
+      </w:r>
+      <w:r>
+        <w:rPr>
+          <w:b/>
+          <w:bCs/>
+        </w:rPr>
+        <w:t xml:space="preserve"> - </w:t>
+      </w:r>
+      <w:r>
+        <w:rPr>
+          <w:b/>
+          <w:bCs/>
+          <w:lang w:val="en-US"/>
+        </w:rPr>
+        <w:t>Normal</w:t>
+      </w:r>
+    </w:p>
+    <w:p/>
+    <w:p>
+      <w:r>
+        <w:t>Ваш почтовый адрес:</w:t>
+      </w:r>
+    </w:p>
+    <w:p>
+      <w:pPr>
+        <w:rPr>
+          <w:lang w:val="en-US"/>
+        </w:rPr>
+      </w:pPr>
+      <w:r>
+        <w:rPr>
+          <w:lang w:val="en-US"/>
+        </w:rPr>
+        <w:t>Email</w:t>
+      </w:r>
+      <w:r>
+        <w:rPr>
+          <w:lang w:val="en-US"/>
+        </w:rPr>
+        <w:t xml:space="preserve">: </w:t>
+      </w:r>
+      <w:hyperlink r:id="rId11" w:history="1">
+        <w:r>
+          <w:rPr>
+            <w:rStyle w:val="a5"/>
+            <w:lang w:val="en-US"/>
+          </w:rPr>
+          <w:t>nir</w:t>
+        </w:r>
+        <w:r>
+          <w:rPr>
+            <w:rStyle w:val="a5"/>
+            <w:lang w:val="en-US"/>
+          </w:rPr>
+          <w:t>_</w:t>
+        </w:r>
+        <w:r>
+          <w:rPr>
+            <w:rStyle w:val="a5"/>
+            <w:lang w:val="en-US"/>
+          </w:rPr>
+          <w:t>nirov</w:t>
+        </w:r>
+        <w:r>
+          <w:rPr>
+            <w:rStyle w:val="a5"/>
+            <w:lang w:val="en-US"/>
+          </w:rPr>
+          <w:t>@</w:t>
+        </w:r>
+        <w:r>
+          <w:rPr>
+            <w:rStyle w:val="a5"/>
+            <w:lang w:val="en-US"/>
+          </w:rPr>
+          <w:t>mail</w:t>
+        </w:r>
+        <w:r>
+          <w:rPr>
+            <w:rStyle w:val="a5"/>
+            <w:lang w:val="en-US"/>
+          </w:rPr>
+          <w:t>.</w:t>
+        </w:r>
+        <w:r>
+          <w:rPr>
+            <w:rStyle w:val="a5"/>
+            <w:lang w:val="en-US"/>
+          </w:rPr>
+          <w:t>ru</w:t>
+        </w:r>
+      </w:hyperlink>
+    </w:p>
+    <w:p>
+      <w:pPr>
+        <w:rPr>
+          <w:lang w:val="en-US"/>
+        </w:rPr>
+      </w:pPr>
+      <w:r>
+        <w:rPr>
+          <w:lang w:val="en-US"/>
+        </w:rPr>
+        <w:t xml:space="preserve">Passwd: </w:t>
+      </w:r>
+      <w:proofErr w:type="spellStart"/>
+      <w:r>
+        <w:rPr>
+          <w:lang w:val="en-US"/>
+        </w:rPr>
+        <w:t>mephiResearch</w:t>
+      </w:r>
+      <w:proofErr w:type="spellEnd"/>
+    </w:p>
+    <w:p>
+      <w:pPr>
+        <w:rPr>
+          <w:lang w:val="en-US"/>
+        </w:rPr>
+      </w:pPr>
+    </w:p>
+    <w:p>
+      <w:pPr>
+        <w:rPr>
+          <w:b/>
+          <w:bCs/>
+        </w:rPr>
+      </w:pPr>
+      <w:r>
+        <w:rPr>
+          <w:b/>
+          <w:bCs/>
+        </w:rPr>
+        <w:t>Сценарий №</w:t>
+      </w:r>
+      <w:r>
+        <w:rPr>
+          <w:b/>
+          <w:bCs/>
+          <w:lang w:val="en-US"/>
+        </w:rPr>
+        <w:t>4</w:t>
+      </w:r>
+      <w:r>
+        <w:rPr>
+          <w:b/>
+          <w:bCs/>
+        </w:rPr>
+        <w:t xml:space="preserve"> - </w:t>
+      </w:r>
+      <w:r>
+        <w:rPr>
+          <w:b/>
+          <w:bCs/>
+          <w:lang w:val="en-US"/>
+        </w:rPr>
+        <w:t>Normal</w:t>
+      </w:r>
+    </w:p>
+    <w:p/>
+    <w:p>
+      <w:r>
+        <w:t>Ваш почтовый адрес:</w:t>
+      </w:r>
+    </w:p>
+    <w:p>
+      <w:pPr>
+        <w:rPr>
+          <w:lang w:val="en-US"/>
+        </w:rPr>
+      </w:pPr>
+      <w:r>
+        <w:rPr>
+          <w:lang w:val="en-US"/>
+        </w:rPr>
+        <w:t>Email</w:t>
+      </w:r>
+      <w:r>
+        <w:rPr>
+          <w:lang w:val="en-US"/>
+        </w:rPr>
+        <w:t xml:space="preserve">: </w:t>
+      </w:r>
+      <w:hyperlink r:id="rId12" w:history="1">
+        <w:r>
+          <w:rPr>
+            <w:rStyle w:val="a5"/>
+            <w:lang w:val="en-US"/>
+          </w:rPr>
+          <w:t>nir</w:t>
+        </w:r>
+        <w:r>
+          <w:rPr>
+            <w:rStyle w:val="a5"/>
+            <w:lang w:val="en-US"/>
+          </w:rPr>
+          <w:t>_</w:t>
+        </w:r>
+        <w:r>
+          <w:rPr>
+            <w:rStyle w:val="a5"/>
+            <w:lang w:val="en-US"/>
+          </w:rPr>
+          <w:t>nirov</w:t>
+        </w:r>
+        <w:r>
+          <w:rPr>
+            <w:rStyle w:val="a5"/>
+            <w:lang w:val="en-US"/>
+          </w:rPr>
+          <w:t>@</w:t>
+        </w:r>
+        <w:r>
+          <w:rPr>
+            <w:rStyle w:val="a5"/>
+            <w:lang w:val="en-US"/>
+          </w:rPr>
+          <w:t>mail</w:t>
+        </w:r>
+        <w:r>
+          <w:rPr>
+            <w:rStyle w:val="a5"/>
+            <w:lang w:val="en-US"/>
+          </w:rPr>
+          <w:t>.</w:t>
+        </w:r>
+        <w:r>
+          <w:rPr>
+            <w:rStyle w:val="a5"/>
+            <w:lang w:val="en-US"/>
+          </w:rPr>
+          <w:t>ru</w:t>
+        </w:r>
+      </w:hyperlink>
+    </w:p>
+    <w:p>
+      <w:pPr>
+        <w:rPr>
+          <w:lang w:val="en-US"/>
+        </w:rPr>
+      </w:pPr>
+      <w:r>
+        <w:rPr>
+          <w:lang w:val="en-US"/>
+        </w:rPr>
+        <w:t xml:space="preserve">Passwd: </w:t>
+      </w:r>
+      <w:proofErr w:type="spellStart"/>
+      <w:r>
+        <w:rPr>
+          <w:lang w:val="en-US"/>
+        </w:rPr>
+        <w:t>mephiResearch</w:t>
+      </w:r>
+      <w:proofErr w:type="spellEnd"/>
+    </w:p>
+    <w:p>
+      <w:pPr>
+        <w:rPr>
+          <w:lang w:val="en-US"/>
+        </w:rPr>
+      </w:pPr>
+    </w:p>
+    <w:p>
+      <w:pPr>
+        <w:rPr>
+          <w:lang w:val="en-US"/>
+        </w:rPr>
+      </w:pPr>
+    </w:p>
+    <w:p>
+      <w:pPr>
+        <w:rPr>
+          <w:b/>
+          <w:bCs/>
+        </w:rPr>
+      </w:pPr>
+      <w:r>
+        <w:rPr>
+          <w:b/>
+          <w:bCs/>
+        </w:rPr>
+        <w:t xml:space="preserve">Сценарий №1 </w:t>
+      </w:r>
+      <w:r>
+        <w:rPr>
+          <w:b/>
+          <w:bCs/>
+        </w:rPr>
+        <w:t>–</w:t>
+      </w:r>
+      <w:r>
+        <w:rPr>
+          <w:b/>
+          <w:bCs/>
+        </w:rPr>
+        <w:t xml:space="preserve"> </w:t>
+      </w:r>
+      <w:r>
+        <w:rPr>
+          <w:b/>
+          <w:bCs/>
+          <w:lang w:val="en-US"/>
+        </w:rPr>
+        <w:t>Abnormal</w:t>
+      </w:r>
+    </w:p>
+    <w:p>
+      <w:r>
+        <w:t xml:space="preserve">У вас есть </w:t>
+      </w:r>
+      <w:r>
+        <w:t xml:space="preserve">4 </w:t>
+      </w:r>
+      <w:r>
+        <w:t>минуты на выполнение этого сценария</w:t>
+      </w:r>
+      <w:r>
+        <w:t>.</w:t>
+      </w:r>
+    </w:p>
+    <w:p>
+      <w:pPr>
+        <w:rPr>
+          <w:b/>
+          <w:bCs/>
+        </w:rPr>
+      </w:pPr>
+      <w:r>
+        <w:rPr>
+          <w:b/>
+          <w:bCs/>
+        </w:rPr>
+        <w:t>Возможные пароли к архиву:</w:t>
+      </w:r>
+    </w:p>
+    <w:p>
+      <w:proofErr w:type="spellStart"/>
+      <w:r>
+        <w:rPr>
+          <w:lang w:val="en-US"/>
+        </w:rPr>
+        <w:t>mariyauk</w:t>
+      </w:r>
+      <w:proofErr w:type="spellEnd"/>
+    </w:p>
+    <w:p>
+      <w:proofErr w:type="spellStart"/>
+      <w:r>
+        <w:rPr>
+          <w:lang w:val="en-US"/>
+        </w:rPr>
+        <w:t>koromar</w:t>
+      </w:r>
+      <w:proofErr w:type="spellEnd"/>
+    </w:p>
+    <w:p>
+      <w:proofErr w:type="spellStart"/>
+      <w:r>
+        <w:rPr>
+          <w:lang w:val="en-US"/>
+        </w:rPr>
+        <w:t>markorotkova</w:t>
+      </w:r>
+      <w:proofErr w:type="spellEnd"/>
+    </w:p>
+    <w:p>
+      <w:r>
+        <w:rPr>
+          <w:lang w:val="en-US"/>
+        </w:rPr>
+        <w:t>password</w:t>
+      </w:r>
+    </w:p>
+    <w:p>
+      <w:proofErr w:type="spellStart"/>
+      <w:r>
+        <w:rPr>
+          <w:lang w:val="en-US"/>
+        </w:rPr>
+        <w:t>korotkovamu</w:t>
+      </w:r>
+      <w:proofErr w:type="spellEnd"/>
+    </w:p>
+    <w:p/>
+    <w:p>
+      <w:r>
+        <w:rPr>
+          <w:b/>
+          <w:bCs/>
+        </w:rPr>
+        <w:t>Получатель письма:</w:t>
+      </w:r>
+      <w:r>
+        <w:rPr>
+          <w:b/>
+          <w:bCs/>
+        </w:rPr>
+        <w:t xml:space="preserve"> </w:t>
+      </w:r>
+      <w:r>
+        <w:rPr>
+          <w:lang w:val="en-US"/>
+        </w:rPr>
+        <w:t>kramar</w:t>
+      </w:r>
+      <w:r>
+        <w:t>.9098@</w:t>
+      </w:r>
+      <w:r>
+        <w:rPr>
+          <w:lang w:val="en-US"/>
+        </w:rPr>
+        <w:t>cnn</w:t>
+      </w:r>
+      <w:r>
+        <w:t>.</w:t>
+      </w:r>
+      <w:r>
+        <w:rPr>
+          <w:lang w:val="en-US"/>
+        </w:rPr>
+        <w:t>ru</w:t>
+      </w:r>
+    </w:p>
+    <w:p>
+      <w:pPr>
+        <w:rPr>
+          <w:b/>
+          <w:bCs/>
+          <w:lang w:val="en-US"/>
+        </w:rPr>
+      </w:pPr>
+      <w:r>
+        <w:rPr>
+          <w:b/>
+          <w:bCs/>
+        </w:rPr>
+        <w:t xml:space="preserve">Сценарий №2 – </w:t>
+      </w:r>
+      <w:r>
+        <w:rPr>
+          <w:b/>
+          <w:bCs/>
+          <w:lang w:val="en-US"/>
+        </w:rPr>
+        <w:t>Abnormal</w:t>
+      </w:r>
+    </w:p>
+    <w:p>
+      <w:pPr>
+        <w:rPr>
+          <w:lang w:val="en-US"/>
+        </w:rPr>
+      </w:pPr>
+    </w:p>
+    <w:p>
+      <w:r>
+        <w:t xml:space="preserve">У вас есть </w:t>
+      </w:r>
+      <w:r>
+        <w:t>4</w:t>
+      </w:r>
+      <w:r>
+        <w:t xml:space="preserve"> минуты на выполнение этого сценария</w:t>
+      </w:r>
+      <w:r>
+        <w:t>.</w:t>
+      </w:r>
+    </w:p>
+    <w:p/>
+    <w:p>
+      <w:r>
+        <w:t>Добавьте абзац с наибольшим количеством текста и цифр текст следующего типа: «В случае отказа заявления, вы обязуетесь перевести единовременный платёж в размере 25</w:t>
+      </w:r>
+      <w:r>
+        <w:t xml:space="preserve">% </w:t>
+      </w:r>
+      <w:r>
+        <w:t>годовой зарплаты»</w:t>
+      </w:r>
+      <w:r>
+        <w:t>.</w:t>
+      </w:r>
+    </w:p>
+    <w:p/>
+    <w:p>
+      <w:pPr>
+        <w:rPr>
+          <w:b/>
+          <w:bCs/>
+          <w:lang w:val="en-US"/>
+        </w:rPr>
+      </w:pPr>
+      <w:r>
+        <w:rPr>
+          <w:b/>
+          <w:bCs/>
+        </w:rPr>
+        <w:t xml:space="preserve">Сценарий №3 </w:t>
+      </w:r>
+      <w:r>
+        <w:rPr>
+          <w:b/>
+          <w:bCs/>
+        </w:rPr>
+        <w:t>–</w:t>
+      </w:r>
+      <w:r>
+        <w:rPr>
+          <w:b/>
+          <w:bCs/>
+        </w:rPr>
+        <w:t xml:space="preserve"> </w:t>
+      </w:r>
+      <w:r>
+        <w:rPr>
+          <w:b/>
+          <w:bCs/>
+          <w:lang w:val="en-US"/>
+        </w:rPr>
+        <w:t>Abnormal</w:t>
+      </w:r>
+    </w:p>
+    <w:p>
+      <w:pPr>
+        <w:rPr>
+          <w:b/>
+          <w:bCs/>
+          <w:lang w:val="en-US"/>
+        </w:rPr>
+      </w:pPr>
+    </w:p>
+    <w:p>
+      <w:r>
+        <w:t xml:space="preserve">У вас есть </w:t>
+      </w:r>
+      <w:r>
+        <w:t>6</w:t>
+      </w:r>
+      <w:r>
+        <w:t xml:space="preserve"> минут на выполнение этого сценария</w:t>
+      </w:r>
+      <w:r>
+        <w:t>.</w:t>
+      </w:r>
+    </w:p>
+    <w:p>
+      <w:pPr>
+        <w:rPr>
+          <w:b/>
+          <w:bCs/>
+        </w:rPr>
+      </w:pPr>
+    </w:p>
+    <w:p>
+      <w:r>
+        <w:t>Использовать следующий ресурс для хранения информации</w:t>
+      </w:r>
+    </w:p>
+    <w:p>
+      <w:hyperlink r:id="rId13" w:history="1">
+        <w:r>
+          <w:rPr>
+            <w:rStyle w:val="a5"/>
+          </w:rPr>
+          <w:t>https://privnote.com/</w:t>
+        </w:r>
+      </w:hyperlink>
+    </w:p>
+    <w:p/>
+    <w:p>
+      <w:pPr>
+        <w:rPr>
+          <w:lang w:val="en-US"/>
+        </w:rPr>
+      </w:pPr>
+      <w:r>
+        <w:rPr>
+          <w:lang w:val="en-US"/>
+        </w:rPr>
+        <w:t>+79778725345</w:t>
+      </w:r>
+    </w:p>
+    <w:p>
+      <w:pPr>
+        <w:rPr>
+          <w:lang w:val="en-US"/>
+        </w:rPr>
+      </w:pPr>
+      <w:r>
+        <w:rPr>
+          <w:lang w:val="en-US"/>
+        </w:rPr>
+        <w:t>panubu57</w:t>
+      </w:r>
+    </w:p>
+    <w:p>
+      <w:pPr>
+        <w:rPr>
+          <w:lang w:val="en-US"/>
+        </w:rPr>
+      </w:pPr>
+    </w:p>
+    <w:p>
+      <w:pPr>
+        <w:rPr>
+          <w:b/>
+          <w:bCs/>
+        </w:rPr>
+      </w:pPr>
+      <w:r>
+        <w:rPr>
+          <w:b/>
+          <w:bCs/>
+        </w:rPr>
+        <w:t xml:space="preserve">Сценарий №4 </w:t>
+      </w:r>
+    </w:p>
+    <w:p/>
+    <w:p>
+      <w:r>
+        <w:t>Получатель курсов валют:</w:t>
+      </w:r>
+    </w:p>
+    <w:p/>
+    <w:p>
+      <w:pPr>
+        <w:rPr>
+          <w:lang w:val="en-US"/>
+        </w:rPr>
+      </w:pPr>
+      <w:r>
+        <w:rPr>
+          <w:lang w:val="en-US"/>
+        </w:rPr>
+        <w:t>iamwaiti</w:t>
+      </w:r>
       <w:bookmarkStart w:id="0" w:name="_GoBack"/>
       <w:bookmarkEnd w:id="0"/>
+      <w:r>
+        <w:rPr>
+          <w:lang w:val="en-US"/>
+        </w:rPr>
+        <w:t>ng@m.com</w:t>
+      </w:r>
     </w:p>
     <w:sectPr>
       <w:pgSz w:w="11900" w:h="16840"/>

</xml_diff>